<commit_message>
Finalize manuscript and figure for initial submission
</commit_message>
<xml_diff>
--- a/submission/manuscript.docx
+++ b/submission/manuscript.docx
@@ -138,7 +138,23 @@
           <w:rFonts w:cs="Arial"/>
           <w:color w:val="000000" w:themeColor="text1"/>
         </w:rPr>
-        <w:t>, Andrew Beaudoin, Patrick D. Schloss</w:t>
+        <w:t xml:space="preserve">, Andrew </w:t>
+      </w:r>
+      <w:r>
+        <w:rPr>
+          <w:rFonts w:cs="Arial"/>
+          <w:color w:val="000000" w:themeColor="text1"/>
+        </w:rPr>
+        <w:t xml:space="preserve">J. </w:t>
+      </w:r>
+      <w:bookmarkStart w:id="0" w:name="_GoBack"/>
+      <w:bookmarkEnd w:id="0"/>
+      <w:r>
+        <w:rPr>
+          <w:rFonts w:cs="Arial"/>
+          <w:color w:val="000000" w:themeColor="text1"/>
+        </w:rPr>
+        <w:t>Beaudoin, Patrick D. Schloss</w:t>
       </w:r>
       <m:oMath>
         <m:r>
@@ -183,14 +199,7 @@
           <w:rFonts w:cs="Arial"/>
           <w:color w:val="000000" w:themeColor="text1"/>
         </w:rPr>
-        <w:t xml:space="preserve"> </w:t>
-      </w:r>
-      <w:r>
-        <w:rPr>
-          <w:rFonts w:cs="Arial"/>
-          <w:color w:val="000000" w:themeColor="text1"/>
-        </w:rPr>
-        <w:t xml:space="preserve">To whom correspondence should be addressed: </w:t>
+        <w:t xml:space="preserve"> To whom correspondence should be addressed: </w:t>
       </w:r>
       <w:hyperlink r:id="rId7">
         <w:r>
@@ -238,7 +247,7 @@
           <w:vAlign w:val="center"/>
         </w:sectPr>
       </w:pPr>
-      <w:bookmarkStart w:id="0" w:name="abstract"/>
+      <w:bookmarkStart w:id="1" w:name="abstract"/>
     </w:p>
     <w:p>
       <w:pPr>
@@ -258,7 +267,7 @@
         <w:t>Abstract</w:t>
       </w:r>
     </w:p>
-    <w:bookmarkEnd w:id="0"/>
+    <w:bookmarkEnd w:id="1"/>
     <w:p>
       <w:pPr>
         <w:pStyle w:val="FirstParagraph"/>
@@ -273,14 +282,7 @@
           <w:rFonts w:cs="Arial"/>
           <w:color w:val="000000" w:themeColor="text1"/>
         </w:rPr>
-        <w:t>Efforts to catalogue viral diversity in the gut micr</w:t>
-      </w:r>
-      <w:r>
-        <w:rPr>
-          <w:rFonts w:cs="Arial"/>
-          <w:color w:val="000000" w:themeColor="text1"/>
-        </w:rPr>
-        <w:t xml:space="preserve">obiome have largely ignored RNA viruses. To address this, we screened assemblies of previously published mouse gut metatranscriptomes for the presence of RNA viruses. We identified the complete genomes of an Astrovirus and 5 </w:t>
+        <w:t xml:space="preserve">Efforts to catalog viral diversity in the gut microbiome have largely ignored RNA viruses. To address this, we screened assemblies of previously published mouse gut metatranscriptomes for the presence of RNA viruses. We identified the complete genomes of an Astrovirus and 5 </w:t>
       </w:r>
       <w:proofErr w:type="spellStart"/>
       <w:r>
@@ -321,35 +323,7 @@
           <w:color w:val="000000" w:themeColor="text1"/>
         </w:rPr>
         <w:lastRenderedPageBreak/>
-        <w:t>The vir</w:t>
-      </w:r>
-      <w:r>
-        <w:rPr>
-          <w:rFonts w:cs="Arial"/>
-          <w:color w:val="000000" w:themeColor="text1"/>
-        </w:rPr>
-        <w:t>al fraction of the mammalian gut microbiome forms a crucial component in the relationship between microbe and host. Bacterial viruses serve as an important source of genetic diversity and population control for the microbiota, driving its ecology and evolu</w:t>
-      </w:r>
-      <w:r>
-        <w:rPr>
-          <w:rFonts w:cs="Arial"/>
-          <w:color w:val="000000" w:themeColor="text1"/>
-        </w:rPr>
-        <w:t>tion (1). Mammalian viruses disrupt the gut environment through infection and the response of the host immune system (2). Bacterial and mammalian viruses make significant contributions to host health and disease. Current efforts to describe the diversity o</w:t>
-      </w:r>
-      <w:r>
-        <w:rPr>
-          <w:rFonts w:cs="Arial"/>
-          <w:color w:val="000000" w:themeColor="text1"/>
-        </w:rPr>
-        <w:t>f viruses present in the gut have focused on using shotgun metagenomics to identify double-stranded DNA viruses, predominantly bacteriophage and host pathogens (3). However, this method ignores viruses with RNA genomes, which make up a considerable portion</w:t>
-      </w:r>
-      <w:r>
-        <w:rPr>
-          <w:rFonts w:cs="Arial"/>
-          <w:color w:val="000000" w:themeColor="text1"/>
-        </w:rPr>
-        <w:t xml:space="preserve"> of the environmental </w:t>
+        <w:t xml:space="preserve">The viral fraction of the mammalian gut microbiome forms a crucial component in the relationship between microbe and host. Bacterial viruses serve as an important source of genetic diversity and population control for the microbiota, driving its ecology and evolution (1). Mammalian viruses disrupt the gut environment through infection and the response of the host immune system (2). Bacterial and mammalian viruses make significant contributions to host health and disease. Current efforts to describe the diversity of viruses present in the gut have focused on using shotgun metagenomics to identify double-stranded DNA viruses, predominantly bacteriophage and host pathogens (3). However, this method ignores viruses with RNA genomes, which make up a considerable portion of the environmental </w:t>
       </w:r>
       <w:proofErr w:type="spellStart"/>
       <w:r>
@@ -413,14 +387,7 @@
           <w:rFonts w:cs="Arial"/>
           <w:color w:val="000000" w:themeColor="text1"/>
         </w:rPr>
-        <w:t xml:space="preserve"> infection (5, 6). Briefly, C57Bl/6 mice from a breeding colony w</w:t>
-      </w:r>
-      <w:r>
-        <w:rPr>
-          <w:rFonts w:cs="Arial"/>
-          <w:color w:val="000000" w:themeColor="text1"/>
-        </w:rPr>
-        <w:t xml:space="preserve">e maintain at the University of Michigan were treated with one of three different antibiotics (clindamycin, streptomycin, or cefoperazone). After a </w:t>
+        <w:t xml:space="preserve"> infection (5, 6). Briefly, C57Bl/6 mice from a breeding colony we maintain at the University of Michigan were treated with one of three different antibiotics (clindamycin, streptomycin, or cefoperazone). After a </w:t>
       </w:r>
       <w:proofErr w:type="gramStart"/>
       <w:r>
@@ -451,14 +418,7 @@
           <w:rFonts w:cs="Arial"/>
           <w:color w:val="000000" w:themeColor="text1"/>
         </w:rPr>
-        <w:t xml:space="preserve"> strain 630. Germ free C57Bl/6 mice were al</w:t>
-      </w:r>
-      <w:r>
-        <w:rPr>
-          <w:rFonts w:cs="Arial"/>
-          <w:color w:val="000000" w:themeColor="text1"/>
-        </w:rPr>
-        <w:t xml:space="preserve">so </w:t>
+        <w:t xml:space="preserve"> strain 630. Germ free C57Bl/6 mice were also </w:t>
       </w:r>
       <w:proofErr w:type="gramStart"/>
       <w:r>
@@ -489,14 +449,7 @@
           <w:rFonts w:cs="Arial"/>
           <w:color w:val="000000" w:themeColor="text1"/>
         </w:rPr>
-        <w:t xml:space="preserve"> strain 630. Cecal contents were removed from each animal 18 hours post infection and frozen for RNA extraction and sequencing. RNA sequences from each sample were assembled individually using rnaSPAdes v3.13.1 (7) and c</w:t>
-      </w:r>
-      <w:r>
-        <w:rPr>
-          <w:rFonts w:cs="Arial"/>
-          <w:color w:val="000000" w:themeColor="text1"/>
-        </w:rPr>
-        <w:t>oncatenated for dereplication, resulting in 70,779 contigs longer than 1 kb. Contigs were then screened against a custom RefSeq database of viral RNA-dependent RNA polymerase (RdRP) protein sequences with a maximum e-value of 10</w:t>
+        <w:t xml:space="preserve"> strain 630. Cecal contents were removed from each animal 18 hours post infection and frozen for RNA extraction and sequencing. RNA sequences from each sample were assembled individually using rnaSPAdes v3.13.1 (7) and concatenated for dereplication, resulting in 70,779 contigs longer than 1 kb. Contigs were then screened against a custom RefSeq database of viral RNA-dependent RNA polymerase (RdRP) protein sequences with a maximum e-value of 10</w:t>
       </w:r>
       <w:r>
         <w:rPr>
@@ -511,14 +464,7 @@
           <w:rFonts w:cs="Arial"/>
           <w:color w:val="000000" w:themeColor="text1"/>
         </w:rPr>
-        <w:t>, resulting in 29 contigs</w:t>
-      </w:r>
-      <w:r>
-        <w:rPr>
-          <w:rFonts w:cs="Arial"/>
-          <w:color w:val="000000" w:themeColor="text1"/>
-        </w:rPr>
-        <w:t xml:space="preserve">. RdRP is conserved amongst almost all RNA viruses without a DNA stage in genome replication. These </w:t>
+        <w:t xml:space="preserve">, resulting in 29 contigs. RdRP is conserved amongst almost all RNA viruses without a DNA stage in genome replication. These </w:t>
       </w:r>
       <w:r>
         <w:rPr>
@@ -543,31 +489,8 @@
           <w:rFonts w:cs="Arial"/>
           <w:color w:val="000000" w:themeColor="text1"/>
         </w:rPr>
-        <w:t>T</w:t>
-      </w:r>
-      <w:r>
-        <w:rPr>
-          <w:rFonts w:cs="Arial"/>
-          <w:color w:val="000000" w:themeColor="text1"/>
-        </w:rPr>
-        <w:t xml:space="preserve">wo classes of RNA viruses were assembled with high coverage with sequences originating from most of the mouse treatment groups, including germ-free mice. First, a 6,811 base-long astrovirus genome (GC 56.6%) was obtained with 1,683.5-fold coverage (Figure </w:t>
-      </w:r>
-      <w:r>
-        <w:rPr>
-          <w:rFonts w:cs="Arial"/>
-          <w:color w:val="000000" w:themeColor="text1"/>
-        </w:rPr>
-        <w:t>1A). The genome contained 3 predicted open reading frames encoding a capsid, RdRP, and a trypsin-like peptidase. Second, 5 distinct, but closely related RNA virus genomes ranging in length from 2,309 to 2,447 bases with 4.6 to 16,078.8-fold coverage and av</w:t>
-      </w:r>
-      <w:r>
-        <w:rPr>
-          <w:rFonts w:cs="Arial"/>
-          <w:color w:val="000000" w:themeColor="text1"/>
-        </w:rPr>
-        <w:t>erage GC content of 46.2 belonged to a previously undescribed clade of Narnaviridae adjacent to the Mitoviruses (Figure 1B). These RNA virus genomes will facilitate future studies of RNA virus biology in the murine microbiome.</w:t>
-      </w:r>
-      <w:bookmarkStart w:id="1" w:name="_GoBack"/>
-      <w:bookmarkEnd w:id="1"/>
+        <w:t>Two classes of RNA viruses were assembled with high coverage with sequences originating from most of the mouse treatment groups, including germ-free mice. First, a 6,811 base-long astrovirus genome (GC 56.6%) was obtained with 1,683.5-fold coverage (Figure 1A). The genome contained 3 predicted open reading frames encoding a capsid, RdRP, and a trypsin-like peptidase. Second, 5 distinct, but closely related RNA virus genomes ranging in length from 2,309 to 2,447 bases with 4.6 to 16,078.8-fold coverage and average GC content of 46.2 belonged to a previously undescribed clade of Narnaviridae adjacent to the Mitoviruses (Figure 1B). These RNA virus genomes will facilitate future studies of RNA virus biology in the murine microbiome.</w:t>
+      </w:r>
     </w:p>
     <w:p>
       <w:pPr>
@@ -591,14 +514,7 @@
           <w:rFonts w:cs="Arial"/>
           <w:color w:val="000000" w:themeColor="text1"/>
         </w:rPr>
-        <w:t xml:space="preserve"> The RNA-se</w:t>
-      </w:r>
-      <w:r>
-        <w:rPr>
-          <w:rFonts w:cs="Arial"/>
-          <w:color w:val="000000" w:themeColor="text1"/>
-        </w:rPr>
-        <w:t xml:space="preserve">q data are available the NCBI Sequence Read Archive (SRA) database under the accession numbers </w:t>
+        <w:t xml:space="preserve"> The RNA-seq data are available the NCBI Sequence Read Archive (SRA) database under the accession numbers </w:t>
       </w:r>
       <w:hyperlink r:id="rId10">
         <w:r>
@@ -673,15 +589,7 @@
             <w:rFonts w:cs="Arial"/>
             <w:color w:val="000000" w:themeColor="text1"/>
           </w:rPr>
-          <w:t>https://github.com/SchlossLab/Stou</w:t>
-        </w:r>
-        <w:r>
-          <w:rPr>
-            <w:rStyle w:val="Hyperlink"/>
-            <w:rFonts w:cs="Arial"/>
-            <w:color w:val="000000" w:themeColor="text1"/>
-          </w:rPr>
-          <w:t>gh_Mouse_RNA_Virome_MRA_2019</w:t>
+          <w:t>https://github.com/SchlossLab/Stough_Mouse_RNA_Virome_MRA_2019</w:t>
         </w:r>
       </w:hyperlink>
       <w:r>
@@ -1084,14 +992,7 @@
           <w:rFonts w:cs="Arial"/>
           <w:color w:val="000000" w:themeColor="text1"/>
         </w:rPr>
-        <w:t>:1080–1085. doi</w:t>
-      </w:r>
-      <w:r>
-        <w:rPr>
-          <w:rFonts w:cs="Arial"/>
-          <w:color w:val="000000" w:themeColor="text1"/>
-        </w:rPr>
-        <w:t>:</w:t>
+        <w:t>:1080–1085. doi:</w:t>
       </w:r>
       <w:hyperlink r:id="rId15">
         <w:r>
@@ -1307,15 +1208,7 @@
             <w:rFonts w:cs="Arial"/>
             <w:color w:val="000000" w:themeColor="text1"/>
           </w:rPr>
-          <w:t>10.</w:t>
-        </w:r>
-        <w:r>
-          <w:rPr>
-            <w:rStyle w:val="Hyperlink"/>
-            <w:rFonts w:cs="Arial"/>
-            <w:color w:val="000000" w:themeColor="text1"/>
-          </w:rPr>
-          <w:t>1016/j.virusres.2017.11.008</w:t>
+          <w:t>10.1016/j.virusres.2017.11.008</w:t>
         </w:r>
       </w:hyperlink>
       <w:r>
@@ -1552,14 +1445,7 @@
           <w:rFonts w:cs="Arial"/>
           <w:color w:val="000000" w:themeColor="text1"/>
         </w:rPr>
-        <w:t xml:space="preserve"> alters the structure and metabolism of distinct cecal microbiomes during initial infection to promote sustained colonizati</w:t>
-      </w:r>
-      <w:r>
-        <w:rPr>
-          <w:rFonts w:cs="Arial"/>
-          <w:color w:val="000000" w:themeColor="text1"/>
-        </w:rPr>
-        <w:t xml:space="preserve">on. mSphere </w:t>
+        <w:t xml:space="preserve"> alters the structure and metabolism of distinct cecal microbiomes during initial infection to promote sustained colonization. mSphere </w:t>
       </w:r>
       <w:proofErr w:type="gramStart"/>
       <w:r>
@@ -2005,14 +1891,7 @@
           <w:rFonts w:cs="Arial"/>
           <w:color w:val="000000" w:themeColor="text1"/>
         </w:rPr>
-        <w:t>. 2017. ModelFinder: Fast model selection for acc</w:t>
-      </w:r>
-      <w:r>
-        <w:rPr>
-          <w:rFonts w:cs="Arial"/>
-          <w:color w:val="000000" w:themeColor="text1"/>
-        </w:rPr>
-        <w:t xml:space="preserve">urate phylogenetic estimates. Nature Methods </w:t>
+        <w:t xml:space="preserve">. 2017. ModelFinder: Fast model selection for accurate phylogenetic estimates. Nature Methods </w:t>
       </w:r>
       <w:r>
         <w:rPr>
@@ -2123,14 +2002,7 @@
           <w:rFonts w:cs="Arial"/>
           <w:color w:val="000000" w:themeColor="text1"/>
         </w:rPr>
-        <w:t>. 2015. IQ-TREE: A fast and effective stochastic algorithm for estima</w:t>
-      </w:r>
-      <w:r>
-        <w:rPr>
-          <w:rFonts w:cs="Arial"/>
-          <w:color w:val="000000" w:themeColor="text1"/>
-        </w:rPr>
-        <w:t xml:space="preserve">ting maximum-likelihood phylogenies. Molecular Biology and Evolution </w:t>
+        <w:t xml:space="preserve">. 2015. IQ-TREE: A fast and effective stochastic algorithm for estimating maximum-likelihood phylogenies. Molecular Biology and Evolution </w:t>
       </w:r>
       <w:r>
         <w:rPr>
@@ -2154,23 +2026,7 @@
             <w:rFonts w:cs="Arial"/>
             <w:color w:val="000000" w:themeColor="text1"/>
           </w:rPr>
-          <w:t>1</w:t>
-        </w:r>
-        <w:r>
-          <w:rPr>
-            <w:rStyle w:val="Hyperlink"/>
-            <w:rFonts w:cs="Arial"/>
-            <w:color w:val="000000" w:themeColor="text1"/>
-          </w:rPr>
-          <w:t>0</w:t>
-        </w:r>
-        <w:r>
-          <w:rPr>
-            <w:rStyle w:val="Hyperlink"/>
-            <w:rFonts w:cs="Arial"/>
-            <w:color w:val="000000" w:themeColor="text1"/>
-          </w:rPr>
-          <w:t>.1093/</w:t>
+          <w:t>10.1093/</w:t>
         </w:r>
         <w:proofErr w:type="spellStart"/>
         <w:r>
@@ -2223,36 +2079,14 @@
           <w:color w:val="000000" w:themeColor="text1"/>
         </w:rPr>
         <w:lastRenderedPageBreak/>
-        <w:t>Figure 1. Phylogenetic trees showing the relatives of the metatranscriptome assembled genom</w:t>
-      </w:r>
-      <w:r>
-        <w:rPr>
-          <w:rFonts w:cs="Arial"/>
-          <w:b/>
-          <w:color w:val="000000" w:themeColor="text1"/>
-        </w:rPr>
-        <w:t>es.</w:t>
-      </w:r>
-      <w:r>
-        <w:rPr>
-          <w:rFonts w:cs="Arial"/>
-          <w:color w:val="000000" w:themeColor="text1"/>
-        </w:rPr>
-        <w:t xml:space="preserve"> Maximum Likelihood phylogenetic trees constructed from RdRP amino acid sequences for (A) Astroviruses and (B) Narnaviruses. Node annotations represent IQTree Ultra-fast Bootstrap statistics, values less than 50% were excluded from the tree. Scale bars </w:t>
-      </w:r>
-      <w:r>
-        <w:rPr>
-          <w:rFonts w:cs="Arial"/>
-          <w:color w:val="000000" w:themeColor="text1"/>
-        </w:rPr>
-        <w:t>are marked in red to the left of each tree. Highlight colors in (B) represent major Narnavirus taxa: Orange - Ourmiaviruses, Pink - Ourmia-like Mycoviruses, Gray - Narnaviruses, Blue - Mitoviruses, Purple - Murine Mitovirus-like viruses, Green - Leviviruse</w:t>
-      </w:r>
-      <w:r>
-        <w:rPr>
-          <w:rFonts w:cs="Arial"/>
-          <w:color w:val="000000" w:themeColor="text1"/>
-        </w:rPr>
-        <w:t>s.</w:t>
+        <w:t>Figure 1. Phylogenetic trees showing the relatives of the metatranscriptome assembled genomes.</w:t>
+      </w:r>
+      <w:r>
+        <w:rPr>
+          <w:rFonts w:cs="Arial"/>
+          <w:color w:val="000000" w:themeColor="text1"/>
+        </w:rPr>
+        <w:t xml:space="preserve"> Maximum Likelihood phylogenetic trees constructed from RdRP amino acid sequences for (A) Astroviruses and (B) Narnaviruses. Node annotations represent IQTree Ultra-fast Bootstrap statistics, values less than 50% were excluded from the tree. Scale bars are marked in red to the left of each tree. Highlight colors in (B) represent major Narnavirus taxa: Orange - Ourmiaviruses, Pink - Ourmia-like Mycoviruses, Gray - Narnaviruses, Blue - Mitoviruses, Purple - Murine Mitovirus-like viruses, Green - Leviviruses.</w:t>
       </w:r>
     </w:p>
     <w:sectPr>
@@ -2303,6 +2137,11 @@
         <w:docPartUnique/>
       </w:docPartObj>
     </w:sdtPr>
+    <w:sdtEndPr>
+      <w:rPr>
+        <w:rStyle w:val="PageNumber"/>
+      </w:rPr>
+    </w:sdtEndPr>
     <w:sdtContent>
       <w:p>
         <w:pPr>
@@ -2354,6 +2193,11 @@
         <w:docPartUnique/>
       </w:docPartObj>
     </w:sdtPr>
+    <w:sdtEndPr>
+      <w:rPr>
+        <w:rStyle w:val="PageNumber"/>
+      </w:rPr>
+    </w:sdtEndPr>
     <w:sdtContent>
       <w:p>
         <w:pPr>
@@ -2906,6 +2750,13 @@
     <w:lsdException w:name="Placeholder Text" w:semiHidden="1"/>
     <w:lsdException w:name="Light Shading"/>
     <w:lsdException w:name="Light List"/>
+    <w:lsdException w:name="Light Grid"/>
+    <w:lsdException w:name="Medium Shading 1"/>
+    <w:lsdException w:name="Medium Shading 2"/>
+    <w:lsdException w:name="Medium List 1"/>
+    <w:lsdException w:name="Medium List 2"/>
+    <w:lsdException w:name="Medium Grid 1"/>
+    <w:lsdException w:name="Medium Grid 2"/>
     <w:lsdException w:name="Medium Grid 3"/>
     <w:lsdException w:name="Dark List"/>
     <w:lsdException w:name="Colorful Shading"/>

</xml_diff>